<commit_message>
refactor: lab samples at inspection show
</commit_message>
<xml_diff>
--- a/storage/words/coc.docx
+++ b/storage/words/coc.docx
@@ -190,7 +190,6 @@
               </w:rPr>
               <w:t>${</w:t>
             </w:r>
-            <w:proofErr w:type="spellStart"/>
             <w:r>
               <w:rPr>
                 <w:rFonts w:ascii="Adobe Arabic" w:hAnsi="Adobe Arabic" w:cs="Adobe Arabic"/>
@@ -202,7 +201,6 @@
               </w:rPr>
               <w:t>importerName</w:t>
             </w:r>
-            <w:proofErr w:type="spellEnd"/>
             <w:r>
               <w:rPr>
                 <w:rFonts w:ascii="Adobe Arabic" w:hAnsi="Adobe Arabic" w:cs="Adobe Arabic"/>
@@ -242,7 +240,6 @@
               </w:rPr>
               <w:t>${</w:t>
             </w:r>
-            <w:proofErr w:type="spellStart"/>
             <w:r>
               <w:rPr>
                 <w:rFonts w:ascii="Adobe Arabic" w:hAnsi="Adobe Arabic" w:cs="Adobe Arabic"/>
@@ -252,7 +249,6 @@
               </w:rPr>
               <w:t>exporterName</w:t>
             </w:r>
-            <w:proofErr w:type="spellEnd"/>
             <w:r>
               <w:rPr>
                 <w:rFonts w:ascii="Adobe Arabic" w:hAnsi="Adobe Arabic" w:cs="Adobe Arabic"/>
@@ -435,7 +431,6 @@
               </w:rPr>
               <w:t>${</w:t>
             </w:r>
-            <w:proofErr w:type="spellStart"/>
             <w:r>
               <w:rPr>
                 <w:rFonts w:ascii="Adobe Arabic" w:hAnsi="Adobe Arabic" w:cs="Adobe Arabic"/>
@@ -445,7 +440,6 @@
               </w:rPr>
               <w:t>importerAdd</w:t>
             </w:r>
-            <w:proofErr w:type="spellEnd"/>
             <w:r>
               <w:rPr>
                 <w:rFonts w:ascii="Adobe Arabic" w:hAnsi="Adobe Arabic" w:cs="Adobe Arabic"/>
@@ -474,7 +468,6 @@
               </w:rPr>
               <w:t>${</w:t>
             </w:r>
-            <w:proofErr w:type="spellStart"/>
             <w:r>
               <w:rPr>
                 <w:rFonts w:ascii="Adobe Arabic" w:hAnsi="Adobe Arabic" w:cs="Adobe Arabic"/>
@@ -484,7 +477,6 @@
               </w:rPr>
               <w:t>importerCityCountry</w:t>
             </w:r>
-            <w:proofErr w:type="spellEnd"/>
             <w:r>
               <w:rPr>
                 <w:rFonts w:ascii="Adobe Arabic" w:hAnsi="Adobe Arabic" w:cs="Adobe Arabic"/>
@@ -522,7 +514,6 @@
               </w:rPr>
               <w:t>${</w:t>
             </w:r>
-            <w:proofErr w:type="spellStart"/>
             <w:r>
               <w:rPr>
                 <w:rFonts w:ascii="Adobe Arabic" w:hAnsi="Adobe Arabic" w:cs="Adobe Arabic"/>
@@ -532,7 +523,6 @@
               </w:rPr>
               <w:t>exporterAdd</w:t>
             </w:r>
-            <w:proofErr w:type="spellEnd"/>
             <w:r>
               <w:rPr>
                 <w:rFonts w:ascii="Adobe Arabic" w:hAnsi="Adobe Arabic" w:cs="Adobe Arabic"/>
@@ -561,7 +551,6 @@
               </w:rPr>
               <w:t>${</w:t>
             </w:r>
-            <w:proofErr w:type="spellStart"/>
             <w:r>
               <w:rPr>
                 <w:rFonts w:ascii="Adobe Arabic" w:hAnsi="Adobe Arabic" w:cs="Adobe Arabic"/>
@@ -571,7 +560,6 @@
               </w:rPr>
               <w:t>exporterCityCountry</w:t>
             </w:r>
-            <w:proofErr w:type="spellEnd"/>
             <w:r>
               <w:rPr>
                 <w:rFonts w:ascii="Adobe Arabic" w:hAnsi="Adobe Arabic" w:cs="Adobe Arabic"/>
@@ -906,7 +894,6 @@
               </w:rPr>
               <w:t>${</w:t>
             </w:r>
-            <w:proofErr w:type="spellStart"/>
             <w:r>
               <w:rPr>
                 <w:rFonts w:ascii="Adobe Arabic" w:hAnsi="Adobe Arabic" w:cs="Adobe Arabic"/>
@@ -916,7 +903,6 @@
               </w:rPr>
               <w:t>importerLicence</w:t>
             </w:r>
-            <w:proofErr w:type="spellEnd"/>
             <w:r>
               <w:rPr>
                 <w:rFonts w:ascii="Adobe Arabic" w:hAnsi="Adobe Arabic" w:cs="Adobe Arabic"/>
@@ -926,7 +912,6 @@
               </w:rPr>
               <w:t>}, ${</w:t>
             </w:r>
-            <w:proofErr w:type="spellStart"/>
             <w:r>
               <w:rPr>
                 <w:rFonts w:ascii="Adobe Arabic" w:hAnsi="Adobe Arabic" w:cs="Adobe Arabic"/>
@@ -936,7 +921,6 @@
               </w:rPr>
               <w:t>importerLicenceDate</w:t>
             </w:r>
-            <w:proofErr w:type="spellEnd"/>
             <w:r>
               <w:rPr>
                 <w:rFonts w:ascii="Adobe Arabic" w:hAnsi="Adobe Arabic" w:cs="Adobe Arabic"/>
@@ -974,7 +958,6 @@
               </w:rPr>
               <w:t>${</w:t>
             </w:r>
-            <w:proofErr w:type="spellStart"/>
             <w:r>
               <w:rPr>
                 <w:rFonts w:ascii="Adobe Arabic" w:hAnsi="Adobe Arabic" w:cs="Adobe Arabic"/>
@@ -984,7 +967,6 @@
               </w:rPr>
               <w:t>invNo</w:t>
             </w:r>
-            <w:proofErr w:type="spellEnd"/>
             <w:r>
               <w:rPr>
                 <w:rFonts w:ascii="Adobe Arabic" w:hAnsi="Adobe Arabic" w:cs="Adobe Arabic"/>
@@ -994,7 +976,6 @@
               </w:rPr>
               <w:t>}, ${</w:t>
             </w:r>
-            <w:proofErr w:type="spellStart"/>
             <w:r>
               <w:rPr>
                 <w:rFonts w:ascii="Adobe Arabic" w:hAnsi="Adobe Arabic" w:cs="Adobe Arabic"/>
@@ -1004,7 +985,6 @@
               </w:rPr>
               <w:t>invDate</w:t>
             </w:r>
-            <w:proofErr w:type="spellEnd"/>
             <w:r>
               <w:rPr>
                 <w:rFonts w:ascii="Adobe Arabic" w:hAnsi="Adobe Arabic" w:cs="Adobe Arabic"/>
@@ -1042,7 +1022,6 @@
               </w:rPr>
               <w:t>${</w:t>
             </w:r>
-            <w:proofErr w:type="spellStart"/>
             <w:r>
               <w:rPr>
                 <w:rFonts w:ascii="Adobe Arabic" w:hAnsi="Adobe Arabic" w:cs="Adobe Arabic"/>
@@ -1052,7 +1031,6 @@
               </w:rPr>
               <w:t>invAmount</w:t>
             </w:r>
-            <w:proofErr w:type="spellEnd"/>
             <w:r>
               <w:rPr>
                 <w:rFonts w:ascii="Adobe Arabic" w:hAnsi="Adobe Arabic" w:cs="Adobe Arabic"/>
@@ -1062,7 +1040,6 @@
               </w:rPr>
               <w:t>} ${</w:t>
             </w:r>
-            <w:proofErr w:type="spellStart"/>
             <w:r>
               <w:rPr>
                 <w:rFonts w:ascii="Adobe Arabic" w:hAnsi="Adobe Arabic" w:cs="Adobe Arabic"/>
@@ -1072,7 +1049,6 @@
               </w:rPr>
               <w:t>invCurrency</w:t>
             </w:r>
-            <w:proofErr w:type="spellEnd"/>
             <w:r>
               <w:rPr>
                 <w:rFonts w:ascii="Adobe Arabic" w:hAnsi="Adobe Arabic" w:cs="Adobe Arabic"/>
@@ -1429,17 +1405,7 @@
                 <w:bCs/>
                 <w:lang w:bidi="fa-IR"/>
               </w:rPr>
-              <w:t>${</w:t>
-            </w:r>
-            <w:proofErr w:type="spellStart"/>
-            <w:r>
-              <w:rPr>
-                <w:rFonts w:ascii="Adobe Arabic" w:hAnsi="Adobe Arabic" w:cs="Adobe Arabic"/>
-                <w:b/>
-                <w:bCs/>
-                <w:lang w:bidi="fa-IR"/>
-              </w:rPr>
-              <w:t>O</w:t>
+              <w:t>${O</w:t>
             </w:r>
             <w:r>
               <w:rPr>
@@ -1450,7 +1416,6 @@
               </w:rPr>
               <w:t>shipmentMethod</w:t>
             </w:r>
-            <w:proofErr w:type="spellEnd"/>
             <w:r>
               <w:rPr>
                 <w:rFonts w:ascii="Adobe Arabic" w:hAnsi="Adobe Arabic" w:cs="Adobe Arabic"/>
@@ -1488,7 +1453,6 @@
               </w:rPr>
               <w:t>${</w:t>
             </w:r>
-            <w:proofErr w:type="spellStart"/>
             <w:r>
               <w:rPr>
                 <w:rFonts w:ascii="Adobe Arabic" w:hAnsi="Adobe Arabic" w:cs="Adobe Arabic"/>
@@ -1498,7 +1462,6 @@
               </w:rPr>
               <w:t>shipmentCountry</w:t>
             </w:r>
-            <w:proofErr w:type="spellEnd"/>
             <w:r>
               <w:rPr>
                 <w:rFonts w:ascii="Adobe Arabic" w:hAnsi="Adobe Arabic" w:cs="Adobe Arabic"/>
@@ -1536,7 +1499,6 @@
               </w:rPr>
               <w:t>${</w:t>
             </w:r>
-            <w:proofErr w:type="spellStart"/>
             <w:r>
               <w:rPr>
                 <w:rFonts w:ascii="Adobe Arabic" w:hAnsi="Adobe Arabic" w:cs="Adobe Arabic"/>
@@ -1546,7 +1508,6 @@
               </w:rPr>
               <w:t>blNo</w:t>
             </w:r>
-            <w:proofErr w:type="spellEnd"/>
             <w:r>
               <w:rPr>
                 <w:rFonts w:ascii="Adobe Arabic" w:hAnsi="Adobe Arabic" w:cs="Adobe Arabic"/>
@@ -1556,7 +1517,6 @@
               </w:rPr>
               <w:t>}, ${</w:t>
             </w:r>
-            <w:proofErr w:type="spellStart"/>
             <w:r>
               <w:rPr>
                 <w:rFonts w:ascii="Adobe Arabic" w:hAnsi="Adobe Arabic" w:cs="Adobe Arabic"/>
@@ -1566,7 +1526,6 @@
               </w:rPr>
               <w:t>blDate</w:t>
             </w:r>
-            <w:proofErr w:type="spellEnd"/>
             <w:r>
               <w:rPr>
                 <w:rFonts w:ascii="Adobe Arabic" w:hAnsi="Adobe Arabic" w:cs="Adobe Arabic"/>
@@ -1818,17 +1777,7 @@
                 <w:bCs/>
                 <w:lang w:bidi="fa-IR"/>
               </w:rPr>
-              <w:t>${</w:t>
-            </w:r>
-            <w:proofErr w:type="spellStart"/>
-            <w:r>
-              <w:rPr>
-                <w:rFonts w:ascii="Adobe Arabic" w:hAnsi="Adobe Arabic" w:cs="Adobe Arabic"/>
-                <w:b/>
-                <w:bCs/>
-                <w:lang w:bidi="fa-IR"/>
-              </w:rPr>
-              <w:t>O</w:t>
+              <w:t>${O</w:t>
             </w:r>
             <w:r>
               <w:rPr>
@@ -1839,7 +1788,6 @@
               </w:rPr>
               <w:t>border</w:t>
             </w:r>
-            <w:proofErr w:type="spellEnd"/>
             <w:r>
               <w:rPr>
                 <w:rFonts w:ascii="Adobe Arabic" w:hAnsi="Adobe Arabic" w:cs="Adobe Arabic"/>
@@ -1877,7 +1825,6 @@
               </w:rPr>
               <w:t>${</w:t>
             </w:r>
-            <w:proofErr w:type="spellStart"/>
             <w:r>
               <w:rPr>
                 <w:rFonts w:ascii="Adobe Arabic" w:hAnsi="Adobe Arabic" w:cs="Adobe Arabic"/>
@@ -1887,7 +1834,6 @@
               </w:rPr>
               <w:t>packingDetails</w:t>
             </w:r>
-            <w:proofErr w:type="spellEnd"/>
             <w:r>
               <w:rPr>
                 <w:rFonts w:ascii="Adobe Arabic" w:hAnsi="Adobe Arabic" w:cs="Adobe Arabic"/>
@@ -1925,7 +1871,6 @@
               </w:rPr>
               <w:t>${</w:t>
             </w:r>
-            <w:proofErr w:type="spellStart"/>
             <w:r>
               <w:rPr>
                 <w:rFonts w:ascii="Adobe Arabic" w:hAnsi="Adobe Arabic" w:cs="Adobe Arabic"/>
@@ -1935,7 +1880,6 @@
               </w:rPr>
               <w:t>containerDetails</w:t>
             </w:r>
-            <w:proofErr w:type="spellEnd"/>
             <w:r>
               <w:rPr>
                 <w:rFonts w:ascii="Adobe Arabic" w:hAnsi="Adobe Arabic" w:cs="Adobe Arabic"/>
@@ -2118,7 +2062,6 @@
               </w:rPr>
               <w:t>${</w:t>
             </w:r>
-            <w:proofErr w:type="spellStart"/>
             <w:r>
               <w:rPr>
                 <w:rFonts w:ascii="Adobe Arabic" w:hAnsi="Adobe Arabic" w:cs="Adobe Arabic"/>
@@ -2128,7 +2071,6 @@
               </w:rPr>
               <w:t>numTypePacking</w:t>
             </w:r>
-            <w:proofErr w:type="spellEnd"/>
             <w:r>
               <w:rPr>
                 <w:rFonts w:ascii="Adobe Arabic" w:hAnsi="Adobe Arabic" w:cs="Adobe Arabic"/>
@@ -2166,7 +2108,6 @@
               </w:rPr>
               <w:t>${</w:t>
             </w:r>
-            <w:proofErr w:type="spellStart"/>
             <w:r>
               <w:rPr>
                 <w:rFonts w:ascii="Adobe Arabic" w:hAnsi="Adobe Arabic" w:cs="Adobe Arabic"/>
@@ -2176,7 +2117,6 @@
               </w:rPr>
               <w:t>sealNo</w:t>
             </w:r>
-            <w:proofErr w:type="spellEnd"/>
             <w:r>
               <w:rPr>
                 <w:rFonts w:ascii="Adobe Arabic" w:hAnsi="Adobe Arabic" w:cs="Adobe Arabic"/>
@@ -2757,29 +2697,7 @@
                 <w:szCs w:val="16"/>
                 <w14:ligatures w14:val="none"/>
               </w:rPr>
-              <w:t>${</w:t>
-            </w:r>
-            <w:proofErr w:type="spellStart"/>
-            <w:r>
-              <w:rPr>
-                <w:rFonts w:ascii="Adobe Arabic" w:eastAsia="Times New Roman" w:hAnsi="Adobe Arabic" w:cs="Adobe Arabic"/>
-                <w:kern w:val="0"/>
-                <w:sz w:val="16"/>
-                <w:szCs w:val="16"/>
-                <w14:ligatures w14:val="none"/>
-              </w:rPr>
-              <w:t>tableRow.ITEM</w:t>
-            </w:r>
-            <w:proofErr w:type="spellEnd"/>
-            <w:r>
-              <w:rPr>
-                <w:rFonts w:ascii="Adobe Arabic" w:eastAsia="Times New Roman" w:hAnsi="Adobe Arabic" w:cs="Adobe Arabic"/>
-                <w:kern w:val="0"/>
-                <w:sz w:val="16"/>
-                <w:szCs w:val="16"/>
-                <w14:ligatures w14:val="none"/>
-              </w:rPr>
-              <w:t>}</w:t>
+              <w:t>${tableRow.ITEM}</w:t>
             </w:r>
           </w:p>
         </w:tc>
@@ -2809,29 +2727,7 @@
                 <w:szCs w:val="16"/>
                 <w14:ligatures w14:val="none"/>
               </w:rPr>
-              <w:t>${</w:t>
-            </w:r>
-            <w:proofErr w:type="spellStart"/>
-            <w:r>
-              <w:rPr>
-                <w:rFonts w:ascii="Adobe Arabic" w:eastAsia="Times New Roman" w:hAnsi="Adobe Arabic" w:cs="Adobe Arabic"/>
-                <w:kern w:val="0"/>
-                <w:sz w:val="16"/>
-                <w:szCs w:val="16"/>
-                <w14:ligatures w14:val="none"/>
-              </w:rPr>
-              <w:t>tableRow.QUANTITY_UNIT</w:t>
-            </w:r>
-            <w:proofErr w:type="spellEnd"/>
-            <w:r>
-              <w:rPr>
-                <w:rFonts w:ascii="Adobe Arabic" w:eastAsia="Times New Roman" w:hAnsi="Adobe Arabic" w:cs="Adobe Arabic"/>
-                <w:kern w:val="0"/>
-                <w:sz w:val="16"/>
-                <w:szCs w:val="16"/>
-                <w14:ligatures w14:val="none"/>
-              </w:rPr>
-              <w:t>}</w:t>
+              <w:t>${tableRow.QUANTITY_UNIT}</w:t>
             </w:r>
           </w:p>
         </w:tc>
@@ -2861,29 +2757,7 @@
                 <w:szCs w:val="16"/>
                 <w14:ligatures w14:val="none"/>
               </w:rPr>
-              <w:t>${</w:t>
-            </w:r>
-            <w:proofErr w:type="spellStart"/>
-            <w:r>
-              <w:rPr>
-                <w:rFonts w:ascii="Adobe Arabic" w:eastAsia="Times New Roman" w:hAnsi="Adobe Arabic" w:cs="Adobe Arabic"/>
-                <w:kern w:val="0"/>
-                <w:sz w:val="16"/>
-                <w:szCs w:val="16"/>
-                <w14:ligatures w14:val="none"/>
-              </w:rPr>
-              <w:t>tableRow.GOODS</w:t>
-            </w:r>
-            <w:proofErr w:type="spellEnd"/>
-            <w:r>
-              <w:rPr>
-                <w:rFonts w:ascii="Adobe Arabic" w:eastAsia="Times New Roman" w:hAnsi="Adobe Arabic" w:cs="Adobe Arabic"/>
-                <w:kern w:val="0"/>
-                <w:sz w:val="16"/>
-                <w:szCs w:val="16"/>
-                <w14:ligatures w14:val="none"/>
-              </w:rPr>
-              <w:t>}</w:t>
+              <w:t>${tableRow.GOODS}</w:t>
             </w:r>
           </w:p>
         </w:tc>
@@ -2913,29 +2787,7 @@
                 <w:szCs w:val="16"/>
                 <w14:ligatures w14:val="none"/>
               </w:rPr>
-              <w:t>${</w:t>
-            </w:r>
-            <w:proofErr w:type="spellStart"/>
-            <w:r>
-              <w:rPr>
-                <w:rFonts w:ascii="Adobe Arabic" w:eastAsia="Times New Roman" w:hAnsi="Adobe Arabic" w:cs="Adobe Arabic"/>
-                <w:kern w:val="0"/>
-                <w:sz w:val="16"/>
-                <w:szCs w:val="16"/>
-                <w14:ligatures w14:val="none"/>
-              </w:rPr>
-              <w:t>tableRow.COUNTRY_OF_ORIGIN</w:t>
-            </w:r>
-            <w:proofErr w:type="spellEnd"/>
-            <w:r>
-              <w:rPr>
-                <w:rFonts w:ascii="Adobe Arabic" w:eastAsia="Times New Roman" w:hAnsi="Adobe Arabic" w:cs="Adobe Arabic"/>
-                <w:kern w:val="0"/>
-                <w:sz w:val="16"/>
-                <w:szCs w:val="16"/>
-                <w14:ligatures w14:val="none"/>
-              </w:rPr>
-              <w:t>}</w:t>
+              <w:t>${tableRow.COUNTRY_OF_ORIGIN}</w:t>
             </w:r>
           </w:p>
         </w:tc>
@@ -2965,29 +2817,7 @@
                 <w:szCs w:val="16"/>
                 <w14:ligatures w14:val="none"/>
               </w:rPr>
-              <w:t>${</w:t>
-            </w:r>
-            <w:proofErr w:type="spellStart"/>
-            <w:r>
-              <w:rPr>
-                <w:rFonts w:ascii="Adobe Arabic" w:eastAsia="Times New Roman" w:hAnsi="Adobe Arabic" w:cs="Adobe Arabic"/>
-                <w:kern w:val="0"/>
-                <w:sz w:val="16"/>
-                <w:szCs w:val="16"/>
-                <w14:ligatures w14:val="none"/>
-              </w:rPr>
-              <w:t>tableRow.GOOD_DESCRIPTION</w:t>
-            </w:r>
-            <w:proofErr w:type="spellEnd"/>
-            <w:r>
-              <w:rPr>
-                <w:rFonts w:ascii="Adobe Arabic" w:eastAsia="Times New Roman" w:hAnsi="Adobe Arabic" w:cs="Adobe Arabic"/>
-                <w:kern w:val="0"/>
-                <w:sz w:val="16"/>
-                <w:szCs w:val="16"/>
-                <w14:ligatures w14:val="none"/>
-              </w:rPr>
-              <w:t>}</w:t>
+              <w:t>${tableRow.GOOD_DESCRIPTION}</w:t>
             </w:r>
           </w:p>
         </w:tc>
@@ -3017,29 +2847,7 @@
                 <w:szCs w:val="16"/>
                 <w14:ligatures w14:val="none"/>
               </w:rPr>
-              <w:t>${</w:t>
-            </w:r>
-            <w:proofErr w:type="spellStart"/>
-            <w:r>
-              <w:rPr>
-                <w:rFonts w:ascii="Adobe Arabic" w:eastAsia="Times New Roman" w:hAnsi="Adobe Arabic" w:cs="Adobe Arabic"/>
-                <w:kern w:val="0"/>
-                <w:sz w:val="16"/>
-                <w:szCs w:val="16"/>
-                <w14:ligatures w14:val="none"/>
-              </w:rPr>
-              <w:t>tableRow.STANDARD_REF_NO</w:t>
-            </w:r>
-            <w:proofErr w:type="spellEnd"/>
-            <w:r>
-              <w:rPr>
-                <w:rFonts w:ascii="Adobe Arabic" w:eastAsia="Times New Roman" w:hAnsi="Adobe Arabic" w:cs="Adobe Arabic"/>
-                <w:kern w:val="0"/>
-                <w:sz w:val="16"/>
-                <w:szCs w:val="16"/>
-                <w14:ligatures w14:val="none"/>
-              </w:rPr>
-              <w:t>}</w:t>
+              <w:t>${tableRow.STANDARD_REF_NO}</w:t>
             </w:r>
           </w:p>
         </w:tc>
@@ -3161,7 +2969,6 @@
                 <w:szCs w:val="18"/>
                 <w:lang w:bidi="fa-IR"/>
               </w:rPr>
-              <w:lastRenderedPageBreak/>
               <w:t>DATE OF ASSESSMENT</w:t>
             </w:r>
           </w:p>
@@ -3507,7 +3314,6 @@
               </w:rPr>
               <w:t>${</w:t>
             </w:r>
-            <w:proofErr w:type="spellStart"/>
             <w:r>
               <w:rPr>
                 <w:rFonts w:ascii="Adobe Arabic" w:hAnsi="Adobe Arabic" w:cs="Adobe Arabic"/>
@@ -3517,7 +3323,6 @@
               </w:rPr>
               <w:t>invUSD</w:t>
             </w:r>
-            <w:proofErr w:type="spellEnd"/>
             <w:r>
               <w:rPr>
                 <w:rFonts w:ascii="Adobe Arabic" w:hAnsi="Adobe Arabic" w:cs="Adobe Arabic"/>
@@ -3554,7 +3359,6 @@
               </w:rPr>
               <w:t>${</w:t>
             </w:r>
-            <w:proofErr w:type="spellStart"/>
             <w:r>
               <w:rPr>
                 <w:rFonts w:ascii="Adobe Arabic" w:hAnsi="Adobe Arabic" w:cs="Adobe Arabic"/>
@@ -3564,7 +3368,6 @@
               </w:rPr>
               <w:t>invValPerTruck</w:t>
             </w:r>
-            <w:proofErr w:type="spellEnd"/>
             <w:r>
               <w:rPr>
                 <w:rFonts w:ascii="Adobe Arabic" w:hAnsi="Adobe Arabic" w:cs="Adobe Arabic"/>
@@ -3765,7 +3568,6 @@
             </w:rPr>
             <w:t>${</w:t>
           </w:r>
-          <w:proofErr w:type="spellStart"/>
           <w:r>
             <w:rPr>
               <w:rFonts w:ascii="Adobe Arabic" w:hAnsi="Adobe Arabic" w:cs="Adobe Arabic"/>
@@ -3774,7 +3576,6 @@
             </w:rPr>
             <w:t>issuingPlace</w:t>
           </w:r>
-          <w:proofErr w:type="spellEnd"/>
           <w:r>
             <w:rPr>
               <w:rFonts w:ascii="Adobe Arabic" w:hAnsi="Adobe Arabic" w:cs="Adobe Arabic"/>
@@ -3873,17 +3674,15 @@
             </w:rPr>
             <w:t xml:space="preserve">This certificate is also subject to the applicable </w:t>
           </w:r>
-          <w:proofErr w:type="spellStart"/>
-          <w:r>
-            <w:rPr>
-              <w:rFonts w:ascii="Adobe Arabic" w:hAnsi="Adobe Arabic" w:cs="Adobe Arabic"/>
-              <w:color w:val="000000" w:themeColor="text1"/>
-              <w:sz w:val="12"/>
-              <w:szCs w:val="12"/>
-            </w:rPr>
-            <w:t>Masaralkhbara</w:t>
-          </w:r>
-          <w:proofErr w:type="spellEnd"/>
+          <w:r>
+            <w:rPr>
+              <w:rFonts w:ascii="Adobe Arabic" w:hAnsi="Adobe Arabic" w:cs="Adobe Arabic"/>
+              <w:color w:val="000000" w:themeColor="text1"/>
+              <w:sz w:val="12"/>
+              <w:szCs w:val="12"/>
+            </w:rPr>
+            <w:t>Manahilalkhalig</w:t>
+          </w:r>
           <w:r>
             <w:rPr>
               <w:rFonts w:ascii="Adobe Arabic" w:hAnsi="Adobe Arabic" w:cs="Adobe Arabic"/>
@@ -3900,7 +3699,7 @@
               <w:sz w:val="12"/>
               <w:szCs w:val="12"/>
             </w:rPr>
-            <w:t>masaralkhbara</w:t>
+            <w:t>manahilalkhalig</w:t>
           </w:r>
           <w:r>
             <w:rPr>
@@ -3911,17 +3710,15 @@
             </w:rPr>
             <w:t xml:space="preserve">.com/. This document does not discharge exporters from their contractual obligations in relation to quality and quantity of the goods referred to herein, nor does it discharge the exporter or the importer from exercising all their rights and discharging all their liabilities under the Contract of Sale. Stipulations to the contrary are not binding on </w:t>
           </w:r>
-          <w:proofErr w:type="spellStart"/>
-          <w:r>
-            <w:rPr>
-              <w:rFonts w:ascii="Adobe Arabic" w:hAnsi="Adobe Arabic" w:cs="Adobe Arabic"/>
-              <w:color w:val="000000" w:themeColor="text1"/>
-              <w:sz w:val="12"/>
-              <w:szCs w:val="12"/>
-            </w:rPr>
-            <w:t>Masaralkhbara</w:t>
-          </w:r>
-          <w:proofErr w:type="spellEnd"/>
+          <w:r>
+            <w:rPr>
+              <w:rFonts w:ascii="Adobe Arabic" w:hAnsi="Adobe Arabic" w:cs="Adobe Arabic"/>
+              <w:color w:val="000000" w:themeColor="text1"/>
+              <w:sz w:val="12"/>
+              <w:szCs w:val="12"/>
+            </w:rPr>
+            <w:t>Manahilalkhalig</w:t>
+          </w:r>
           <w:r>
             <w:rPr>
               <w:rFonts w:ascii="Adobe Arabic" w:hAnsi="Adobe Arabic" w:cs="Adobe Arabic"/>
@@ -4175,17 +3972,15 @@
             </w:rPr>
             <w:t xml:space="preserve"> </w:t>
           </w:r>
-          <w:proofErr w:type="spellStart"/>
-          <w:r>
-            <w:rPr>
-              <w:rFonts w:ascii="Adobe Arabic" w:hAnsi="Adobe Arabic" w:cs="Adobe Arabic"/>
-              <w:color w:val="000000" w:themeColor="text1"/>
-              <w:sz w:val="12"/>
-              <w:szCs w:val="12"/>
-            </w:rPr>
-            <w:t>Masaralkhbara</w:t>
-          </w:r>
-          <w:proofErr w:type="spellEnd"/>
+          <w:r>
+            <w:rPr>
+              <w:rFonts w:ascii="Adobe Arabic" w:hAnsi="Adobe Arabic" w:cs="Adobe Arabic"/>
+              <w:color w:val="000000" w:themeColor="text1"/>
+              <w:sz w:val="12"/>
+              <w:szCs w:val="12"/>
+            </w:rPr>
+            <w:t>Manahilalkhalig</w:t>
+          </w:r>
           <w:r>
             <w:rPr>
               <w:rFonts w:ascii="Adobe Arabic" w:hAnsi="Adobe Arabic" w:cs="Adobe Arabic"/>
@@ -4261,7 +4056,7 @@
               <w:sz w:val="12"/>
               <w:szCs w:val="12"/>
             </w:rPr>
-            <w:t>masaralkhbara</w:t>
+            <w:t>manahilalkhalig</w:t>
           </w:r>
           <w:r>
             <w:rPr>
@@ -4571,17 +4366,15 @@
             </w:rPr>
             <w:t xml:space="preserve">  . </w:t>
           </w:r>
-          <w:proofErr w:type="spellStart"/>
-          <w:r>
-            <w:rPr>
-              <w:rFonts w:ascii="Adobe Arabic" w:hAnsi="Adobe Arabic" w:cs="Adobe Arabic"/>
-              <w:color w:val="000000" w:themeColor="text1"/>
-              <w:sz w:val="12"/>
-              <w:szCs w:val="12"/>
-            </w:rPr>
-            <w:t>Masaralkhbara</w:t>
-          </w:r>
-          <w:proofErr w:type="spellEnd"/>
+          <w:r>
+            <w:rPr>
+              <w:rFonts w:ascii="Adobe Arabic" w:hAnsi="Adobe Arabic" w:cs="Adobe Arabic"/>
+              <w:color w:val="000000" w:themeColor="text1"/>
+              <w:sz w:val="12"/>
+              <w:szCs w:val="12"/>
+            </w:rPr>
+            <w:t>Manahilalkhalig</w:t>
+          </w:r>
           <w:r>
             <w:rPr>
               <w:rFonts w:ascii="Adobe Arabic" w:hAnsi="Adobe Arabic" w:cs="Adobe Arabic"/>
@@ -5064,27 +4857,7 @@
               <w:szCs w:val="18"/>
               <w:lang w:bidi="fa-IR"/>
             </w:rPr>
-            <w:t>${</w:t>
-          </w:r>
-          <w:proofErr w:type="spellStart"/>
-          <w:r>
-            <w:rPr>
-              <w:rFonts w:ascii="Adobe Arabic" w:hAnsi="Adobe Arabic" w:cs="Adobe Arabic"/>
-              <w:sz w:val="18"/>
-              <w:szCs w:val="18"/>
-              <w:lang w:bidi="fa-IR"/>
-            </w:rPr>
-            <w:t>qr_code</w:t>
-          </w:r>
-          <w:proofErr w:type="spellEnd"/>
-          <w:r>
-            <w:rPr>
-              <w:rFonts w:ascii="Adobe Arabic" w:hAnsi="Adobe Arabic" w:cs="Adobe Arabic"/>
-              <w:sz w:val="18"/>
-              <w:szCs w:val="18"/>
-              <w:lang w:bidi="fa-IR"/>
-            </w:rPr>
-            <w:t>}</w:t>
+            <w:t>${qr_code}</w:t>
           </w:r>
         </w:p>
       </w:tc>
@@ -5304,21 +5077,25 @@
     </w:pPr>
     <w:r>
       <w:rPr>
+        <w:b/>
+        <w:bCs/>
         <w:noProof/>
+        <w:sz w:val="18"/>
+        <w:szCs w:val="18"/>
       </w:rPr>
       <w:drawing>
-        <wp:anchor distT="0" distB="0" distL="114300" distR="114300" simplePos="0" relativeHeight="251659264" behindDoc="0" locked="0" layoutInCell="1" allowOverlap="1" wp14:anchorId="185576F8" wp14:editId="4509B3BB">
+        <wp:anchor distT="0" distB="0" distL="114300" distR="114300" simplePos="0" relativeHeight="251659264" behindDoc="0" locked="0" layoutInCell="1" allowOverlap="1" wp14:anchorId="26ECFD60" wp14:editId="7F91A7E4">
           <wp:simplePos x="0" y="0"/>
-          <wp:positionH relativeFrom="column">
-            <wp:posOffset>5162550</wp:posOffset>
+          <wp:positionH relativeFrom="margin">
+            <wp:align>right</wp:align>
           </wp:positionH>
           <wp:positionV relativeFrom="paragraph">
-            <wp:posOffset>9525</wp:posOffset>
+            <wp:posOffset>-95250</wp:posOffset>
           </wp:positionV>
-          <wp:extent cx="1086275" cy="1009650"/>
+          <wp:extent cx="1057275" cy="1056484"/>
           <wp:effectExtent l="0" t="0" r="0" b="0"/>
           <wp:wrapNone/>
-          <wp:docPr id="1409592366" name="Picture 1"/>
+          <wp:docPr id="1315790750" name="Picture 1"/>
           <wp:cNvGraphicFramePr>
             <a:graphicFrameLocks xmlns:a="http://schemas.openxmlformats.org/drawingml/2006/main" noChangeAspect="1"/>
           </wp:cNvGraphicFramePr>
@@ -5326,10 +5103,8 @@
             <a:graphicData uri="http://schemas.openxmlformats.org/drawingml/2006/picture">
               <pic:pic xmlns:pic="http://schemas.openxmlformats.org/drawingml/2006/picture">
                 <pic:nvPicPr>
-                  <pic:cNvPr id="0" name="Picture 1"/>
-                  <pic:cNvPicPr>
-                    <a:picLocks noChangeAspect="1" noChangeArrowheads="1"/>
-                  </pic:cNvPicPr>
+                  <pic:cNvPr id="1315790750" name="Picture 1315790750"/>
+                  <pic:cNvPicPr/>
                 </pic:nvPicPr>
                 <pic:blipFill>
                   <a:blip r:embed="rId1">
@@ -5339,27 +5114,28 @@
                       </a:ext>
                     </a:extLst>
                   </a:blip>
-                  <a:srcRect/>
                   <a:stretch>
                     <a:fillRect/>
                   </a:stretch>
                 </pic:blipFill>
-                <pic:spPr bwMode="auto">
-                  <a:xfrm>
+                <pic:spPr>
+                  <a:xfrm flipH="1">
                     <a:off x="0" y="0"/>
-                    <a:ext cx="1086275" cy="1009650"/>
+                    <a:ext cx="1057275" cy="1056484"/>
                   </a:xfrm>
                   <a:prstGeom prst="rect">
                     <a:avLst/>
                   </a:prstGeom>
-                  <a:noFill/>
-                  <a:ln>
-                    <a:noFill/>
-                  </a:ln>
                 </pic:spPr>
               </pic:pic>
             </a:graphicData>
           </a:graphic>
+          <wp14:sizeRelH relativeFrom="margin">
+            <wp14:pctWidth>0</wp14:pctWidth>
+          </wp14:sizeRelH>
+          <wp14:sizeRelV relativeFrom="margin">
+            <wp14:pctHeight>0</wp14:pctHeight>
+          </wp14:sizeRelV>
         </wp:anchor>
       </w:drawing>
     </w:r>
@@ -5372,7 +5148,7 @@
         <w:szCs w:val="18"/>
       </w:rPr>
       <w:drawing>
-        <wp:anchor distT="0" distB="0" distL="114300" distR="114300" simplePos="0" relativeHeight="251658240" behindDoc="0" locked="0" layoutInCell="1" allowOverlap="1" wp14:anchorId="6AC09C35" wp14:editId="1A10A8B0">
+        <wp:anchor distT="0" distB="0" distL="114300" distR="114300" simplePos="0" relativeHeight="251658240" behindDoc="0" locked="0" layoutInCell="1" allowOverlap="1" wp14:anchorId="6AC09C35" wp14:editId="0C50913D">
           <wp:simplePos x="0" y="0"/>
           <wp:positionH relativeFrom="column">
             <wp:posOffset>-216972</wp:posOffset>
@@ -5705,31 +5481,7 @@
               <w:szCs w:val="18"/>
               <w:lang w:bidi="fa-IR"/>
             </w:rPr>
-            <w:t>${</w:t>
-          </w:r>
-          <w:proofErr w:type="spellStart"/>
-          <w:r>
-            <w:rPr>
-              <w:rFonts w:ascii="Adobe Arabic" w:hAnsi="Adobe Arabic" w:cs="Adobe Arabic"/>
-              <w:b/>
-              <w:bCs/>
-              <w:sz w:val="18"/>
-              <w:szCs w:val="18"/>
-              <w:lang w:bidi="fa-IR"/>
-            </w:rPr>
-            <w:t>certNo</w:t>
-          </w:r>
-          <w:proofErr w:type="spellEnd"/>
-          <w:r>
-            <w:rPr>
-              <w:rFonts w:ascii="Adobe Arabic" w:hAnsi="Adobe Arabic" w:cs="Adobe Arabic"/>
-              <w:b/>
-              <w:bCs/>
-              <w:sz w:val="18"/>
-              <w:szCs w:val="18"/>
-              <w:lang w:bidi="fa-IR"/>
-            </w:rPr>
-            <w:t>}</w:t>
+            <w:t>${certNo}</w:t>
           </w:r>
         </w:p>
       </w:tc>
@@ -5796,7 +5548,6 @@
             </w:rPr>
             <w:t>${</w:t>
           </w:r>
-          <w:proofErr w:type="spellStart"/>
           <w:r>
             <w:rPr>
               <w:rFonts w:ascii="Adobe Arabic" w:hAnsi="Adobe Arabic" w:cs="Adobe Arabic"/>
@@ -5808,7 +5559,6 @@
             </w:rPr>
             <w:t>issuingDate</w:t>
           </w:r>
-          <w:proofErr w:type="spellEnd"/>
           <w:r>
             <w:rPr>
               <w:rFonts w:ascii="Adobe Arabic" w:hAnsi="Adobe Arabic" w:cs="Adobe Arabic"/>
@@ -5943,7 +5693,6 @@
             </w:rPr>
             <w:t>${</w:t>
           </w:r>
-          <w:proofErr w:type="spellStart"/>
           <w:r>
             <w:rPr>
               <w:rFonts w:ascii="Adobe Arabic" w:hAnsi="Adobe Arabic" w:cs="Adobe Arabic"/>
@@ -5955,7 +5704,6 @@
             </w:rPr>
             <w:t>expDate</w:t>
           </w:r>
-          <w:proofErr w:type="spellEnd"/>
           <w:r>
             <w:rPr>
               <w:rFonts w:ascii="Adobe Arabic" w:hAnsi="Adobe Arabic" w:cs="Adobe Arabic"/>
@@ -6032,7 +5780,6 @@
             </w:rPr>
             <w:t>${</w:t>
           </w:r>
-          <w:proofErr w:type="spellStart"/>
           <w:r>
             <w:rPr>
               <w:rFonts w:ascii="Adobe Arabic" w:hAnsi="Adobe Arabic" w:cs="Adobe Arabic"/>
@@ -6044,7 +5791,6 @@
             </w:rPr>
             <w:t>regNo</w:t>
           </w:r>
-          <w:proofErr w:type="spellEnd"/>
           <w:r>
             <w:rPr>
               <w:rFonts w:ascii="Adobe Arabic" w:hAnsi="Adobe Arabic" w:cs="Adobe Arabic"/>
@@ -6108,7 +5854,6 @@
             </w:rPr>
             <w:t>${</w:t>
           </w:r>
-          <w:proofErr w:type="spellStart"/>
           <w:r>
             <w:rPr>
               <w:rFonts w:ascii="Adobe Arabic" w:hAnsi="Adobe Arabic" w:cs="Adobe Arabic"/>
@@ -6120,7 +5865,6 @@
             </w:rPr>
             <w:t>refNo</w:t>
           </w:r>
-          <w:proofErr w:type="spellEnd"/>
           <w:r>
             <w:rPr>
               <w:rFonts w:ascii="Adobe Arabic" w:hAnsi="Adobe Arabic" w:cs="Adobe Arabic"/>

</xml_diff>